<commit_message>
chỉnh sữa lần 1
ok hoàn tất
</commit_message>
<xml_diff>
--- a/DoAn.docx
+++ b/DoAn.docx
@@ -16,158 +16,165 @@
         </w:rPr>
         <w:t>*font-size:</w:t>
       </w:r>
-    </w:p>
-    <w:p>
-      <w:pPr>
-        <w:rPr>
-          <w:sz w:val="36"/>
-          <w:szCs w:val="36"/>
-        </w:rPr>
-      </w:pPr>
-      <w:r>
-        <w:rPr>
-          <w:sz w:val="36"/>
-          <w:szCs w:val="36"/>
-        </w:rPr>
-        <w:t>*font-family:</w:t>
-      </w:r>
-    </w:p>
-    <w:p>
-      <w:pPr>
-        <w:rPr>
-          <w:sz w:val="36"/>
-          <w:szCs w:val="36"/>
-        </w:rPr>
-      </w:pPr>
-      <w:r>
-        <w:rPr>
-          <w:sz w:val="36"/>
-          <w:szCs w:val="36"/>
-        </w:rPr>
-        <w:t>*Position</w:t>
-      </w:r>
-    </w:p>
-    <w:p>
-      <w:pPr>
-        <w:rPr>
-          <w:sz w:val="36"/>
-          <w:szCs w:val="36"/>
-        </w:rPr>
-      </w:pPr>
-      <w:r>
-        <w:rPr>
-          <w:sz w:val="36"/>
-          <w:szCs w:val="36"/>
-        </w:rPr>
-        <w:t>- position: absolute</w:t>
-      </w:r>
-    </w:p>
-    <w:p>
-      <w:pPr>
-        <w:rPr>
-          <w:sz w:val="36"/>
-          <w:szCs w:val="36"/>
-        </w:rPr>
-      </w:pPr>
-      <w:r>
-        <w:rPr>
-          <w:sz w:val="36"/>
-          <w:szCs w:val="36"/>
-        </w:rPr>
-        <w:t>- positon: relative</w:t>
-      </w:r>
-    </w:p>
-    <w:p>
-      <w:pPr>
-        <w:rPr>
-          <w:sz w:val="36"/>
-          <w:szCs w:val="36"/>
-        </w:rPr>
-      </w:pPr>
-      <w:r>
-        <w:rPr>
-          <w:sz w:val="36"/>
-          <w:szCs w:val="36"/>
-        </w:rPr>
-        <w:t xml:space="preserve">- position: fixed </w:t>
-      </w:r>
-    </w:p>
-    <w:p>
-      <w:pPr>
-        <w:rPr>
-          <w:sz w:val="36"/>
-          <w:szCs w:val="36"/>
-        </w:rPr>
-      </w:pPr>
-      <w:r>
-        <w:rPr>
-          <w:sz w:val="36"/>
-          <w:szCs w:val="36"/>
-        </w:rPr>
-        <w:t>*margin:</w:t>
-      </w:r>
-    </w:p>
-    <w:p>
-      <w:pPr>
-        <w:rPr>
-          <w:sz w:val="36"/>
-          <w:szCs w:val="36"/>
-        </w:rPr>
-      </w:pPr>
-      <w:r>
-        <w:rPr>
-          <w:sz w:val="36"/>
-          <w:szCs w:val="36"/>
-        </w:rPr>
-        <w:t>- top:</w:t>
-      </w:r>
-    </w:p>
-    <w:p>
-      <w:pPr>
-        <w:rPr>
-          <w:sz w:val="36"/>
-          <w:szCs w:val="36"/>
-        </w:rPr>
-      </w:pPr>
-      <w:r>
-        <w:rPr>
-          <w:sz w:val="36"/>
-          <w:szCs w:val="36"/>
-        </w:rPr>
-        <w:t>- left:</w:t>
-      </w:r>
-    </w:p>
-    <w:p>
-      <w:pPr>
-        <w:rPr>
-          <w:sz w:val="36"/>
-          <w:szCs w:val="36"/>
-        </w:rPr>
-      </w:pPr>
-      <w:r>
-        <w:rPr>
-          <w:sz w:val="36"/>
-          <w:szCs w:val="36"/>
-        </w:rPr>
-        <w:t>- right:</w:t>
-      </w:r>
-    </w:p>
-    <w:p>
-      <w:pPr>
-        <w:rPr>
-          <w:sz w:val="36"/>
-          <w:szCs w:val="36"/>
-        </w:rPr>
-      </w:pPr>
-      <w:r>
-        <w:rPr>
-          <w:sz w:val="36"/>
-          <w:szCs w:val="36"/>
-        </w:rPr>
-        <w:t>- bottom:</w:t>
+      <w:r>
+        <w:rPr>
+          <w:sz w:val="36"/>
+          <w:szCs w:val="36"/>
+        </w:rPr>
+        <w:t xml:space="preserve"> đã chĩnh sửa</w:t>
       </w:r>
       <w:bookmarkStart w:id="0" w:name="_GoBack"/>
       <w:bookmarkEnd w:id="0"/>
+    </w:p>
+    <w:p>
+      <w:pPr>
+        <w:rPr>
+          <w:sz w:val="36"/>
+          <w:szCs w:val="36"/>
+        </w:rPr>
+      </w:pPr>
+      <w:r>
+        <w:rPr>
+          <w:sz w:val="36"/>
+          <w:szCs w:val="36"/>
+        </w:rPr>
+        <w:t>*font-family:</w:t>
+      </w:r>
+    </w:p>
+    <w:p>
+      <w:pPr>
+        <w:rPr>
+          <w:sz w:val="36"/>
+          <w:szCs w:val="36"/>
+        </w:rPr>
+      </w:pPr>
+      <w:r>
+        <w:rPr>
+          <w:sz w:val="36"/>
+          <w:szCs w:val="36"/>
+        </w:rPr>
+        <w:t>*Position</w:t>
+      </w:r>
+    </w:p>
+    <w:p>
+      <w:pPr>
+        <w:rPr>
+          <w:sz w:val="36"/>
+          <w:szCs w:val="36"/>
+        </w:rPr>
+      </w:pPr>
+      <w:r>
+        <w:rPr>
+          <w:sz w:val="36"/>
+          <w:szCs w:val="36"/>
+        </w:rPr>
+        <w:t>- position: absolute</w:t>
+      </w:r>
+    </w:p>
+    <w:p>
+      <w:pPr>
+        <w:rPr>
+          <w:sz w:val="36"/>
+          <w:szCs w:val="36"/>
+        </w:rPr>
+      </w:pPr>
+      <w:r>
+        <w:rPr>
+          <w:sz w:val="36"/>
+          <w:szCs w:val="36"/>
+        </w:rPr>
+        <w:t>- positon: relative</w:t>
+      </w:r>
+    </w:p>
+    <w:p>
+      <w:pPr>
+        <w:rPr>
+          <w:sz w:val="36"/>
+          <w:szCs w:val="36"/>
+        </w:rPr>
+      </w:pPr>
+      <w:r>
+        <w:rPr>
+          <w:sz w:val="36"/>
+          <w:szCs w:val="36"/>
+        </w:rPr>
+        <w:t xml:space="preserve">- position: fixed </w:t>
+      </w:r>
+    </w:p>
+    <w:p>
+      <w:pPr>
+        <w:rPr>
+          <w:sz w:val="36"/>
+          <w:szCs w:val="36"/>
+        </w:rPr>
+      </w:pPr>
+      <w:r>
+        <w:rPr>
+          <w:sz w:val="36"/>
+          <w:szCs w:val="36"/>
+        </w:rPr>
+        <w:t>*margin:</w:t>
+      </w:r>
+    </w:p>
+    <w:p>
+      <w:pPr>
+        <w:rPr>
+          <w:sz w:val="36"/>
+          <w:szCs w:val="36"/>
+        </w:rPr>
+      </w:pPr>
+      <w:r>
+        <w:rPr>
+          <w:sz w:val="36"/>
+          <w:szCs w:val="36"/>
+        </w:rPr>
+        <w:t>- top:</w:t>
+      </w:r>
+    </w:p>
+    <w:p>
+      <w:pPr>
+        <w:rPr>
+          <w:sz w:val="36"/>
+          <w:szCs w:val="36"/>
+        </w:rPr>
+      </w:pPr>
+      <w:r>
+        <w:rPr>
+          <w:sz w:val="36"/>
+          <w:szCs w:val="36"/>
+        </w:rPr>
+        <w:t>- left:</w:t>
+      </w:r>
+    </w:p>
+    <w:p>
+      <w:pPr>
+        <w:rPr>
+          <w:sz w:val="36"/>
+          <w:szCs w:val="36"/>
+        </w:rPr>
+      </w:pPr>
+      <w:r>
+        <w:rPr>
+          <w:sz w:val="36"/>
+          <w:szCs w:val="36"/>
+        </w:rPr>
+        <w:t>- right:</w:t>
+      </w:r>
+    </w:p>
+    <w:p>
+      <w:pPr>
+        <w:rPr>
+          <w:sz w:val="36"/>
+          <w:szCs w:val="36"/>
+        </w:rPr>
+      </w:pPr>
+      <w:r>
+        <w:rPr>
+          <w:sz w:val="36"/>
+          <w:szCs w:val="36"/>
+        </w:rPr>
+        <w:t>- bottom:</w:t>
+      </w:r>
     </w:p>
     <w:p>
       <w:pPr>

</xml_diff>